<commit_message>
add book edit book done
</commit_message>
<xml_diff>
--- a/Project_Document/Depolyment-Manual - Library_Management_System.docx
+++ b/Project_Document/Depolyment-Manual - Library_Management_System.docx
@@ -84,11 +84,9 @@
           <w:szCs w:val="30"/>
           <w:lang w:val="en-IN"/>
         </w:rPr>
-        <w:t>:Library Management System</w:t>
-      </w:r>
-    </w:p>
-    <w:p>
-      <w:pPr>
+        <w:t>:</w:t>
+      </w:r>
+      <w:r>
         <w:rPr>
           <w:rStyle w:val="Strong"/>
           <w:rFonts w:ascii="Arial" w:eastAsia="Segoe UI" w:hAnsi="Arial" w:cs="Arial"/>
@@ -96,6 +94,28 @@
           <w:szCs w:val="30"/>
           <w:lang w:val="en-IN"/>
         </w:rPr>
+        <w:t xml:space="preserve"> </w:t>
+      </w:r>
+      <w:r>
+        <w:rPr>
+          <w:rStyle w:val="Strong"/>
+          <w:rFonts w:ascii="Arial" w:eastAsia="Segoe UI" w:hAnsi="Arial" w:cs="Arial"/>
+          <w:sz w:val="30"/>
+          <w:szCs w:val="30"/>
+          <w:lang w:val="en-IN"/>
+        </w:rPr>
+        <w:t>Library Management System</w:t>
+      </w:r>
+    </w:p>
+    <w:p>
+      <w:pPr>
+        <w:rPr>
+          <w:rStyle w:val="Strong"/>
+          <w:rFonts w:ascii="Arial" w:eastAsia="Segoe UI" w:hAnsi="Arial" w:cs="Arial"/>
+          <w:sz w:val="30"/>
+          <w:szCs w:val="30"/>
+          <w:lang w:val="en-IN"/>
+        </w:rPr>
       </w:pPr>
     </w:p>
     <w:p>
@@ -229,16 +249,29 @@
         </w:rPr>
         <w:t xml:space="preserve">2. </w:t>
       </w:r>
-      <w:r>
-        <w:rPr>
-          <w:rStyle w:val="Strong"/>
-          <w:rFonts w:ascii="Arial" w:eastAsia="Segoe UI" w:hAnsi="Arial" w:cs="Arial"/>
-          <w:b w:val="0"/>
-          <w:sz w:val="24"/>
-          <w:szCs w:val="24"/>
-          <w:lang w:val="en-IN"/>
-        </w:rPr>
-        <w:t>Adhithya KR</w:t>
+      <w:proofErr w:type="spellStart"/>
+      <w:r>
+        <w:rPr>
+          <w:rStyle w:val="Strong"/>
+          <w:rFonts w:ascii="Arial" w:eastAsia="Segoe UI" w:hAnsi="Arial" w:cs="Arial"/>
+          <w:b w:val="0"/>
+          <w:sz w:val="24"/>
+          <w:szCs w:val="24"/>
+          <w:lang w:val="en-IN"/>
+        </w:rPr>
+        <w:t>Adhithya</w:t>
+      </w:r>
+      <w:proofErr w:type="spellEnd"/>
+      <w:r>
+        <w:rPr>
+          <w:rStyle w:val="Strong"/>
+          <w:rFonts w:ascii="Arial" w:eastAsia="Segoe UI" w:hAnsi="Arial" w:cs="Arial"/>
+          <w:b w:val="0"/>
+          <w:sz w:val="24"/>
+          <w:szCs w:val="24"/>
+          <w:lang w:val="en-IN"/>
+        </w:rPr>
+        <w:t xml:space="preserve"> KR</w:t>
       </w:r>
     </w:p>
     <w:p>
@@ -263,16 +296,29 @@
         </w:rPr>
         <w:t xml:space="preserve">3. </w:t>
       </w:r>
-      <w:r>
-        <w:rPr>
-          <w:rStyle w:val="Strong"/>
-          <w:rFonts w:ascii="Arial" w:eastAsia="Segoe UI" w:hAnsi="Arial" w:cs="Arial"/>
-          <w:b w:val="0"/>
-          <w:sz w:val="24"/>
-          <w:szCs w:val="24"/>
-          <w:lang w:val="en-IN"/>
-        </w:rPr>
-        <w:t>Silpa ER</w:t>
+      <w:proofErr w:type="spellStart"/>
+      <w:r>
+        <w:rPr>
+          <w:rStyle w:val="Strong"/>
+          <w:rFonts w:ascii="Arial" w:eastAsia="Segoe UI" w:hAnsi="Arial" w:cs="Arial"/>
+          <w:b w:val="0"/>
+          <w:sz w:val="24"/>
+          <w:szCs w:val="24"/>
+          <w:lang w:val="en-IN"/>
+        </w:rPr>
+        <w:t>Silpa</w:t>
+      </w:r>
+      <w:proofErr w:type="spellEnd"/>
+      <w:r>
+        <w:rPr>
+          <w:rStyle w:val="Strong"/>
+          <w:rFonts w:ascii="Arial" w:eastAsia="Segoe UI" w:hAnsi="Arial" w:cs="Arial"/>
+          <w:b w:val="0"/>
+          <w:sz w:val="24"/>
+          <w:szCs w:val="24"/>
+          <w:lang w:val="en-IN"/>
+        </w:rPr>
+        <w:t xml:space="preserve"> ER</w:t>
       </w:r>
     </w:p>
     <w:p>
@@ -505,7 +551,20 @@
           <w:szCs w:val="22"/>
           <w:lang w:val="en-IN"/>
         </w:rPr>
-        <w:t>GitHub Link</w:t>
+        <w:t xml:space="preserve">GitHub </w:t>
+      </w:r>
+      <w:proofErr w:type="spellStart"/>
+      <w:r>
+        <w:rPr>
+          <w:rStyle w:val="Strong"/>
+          <w:rFonts w:ascii="Arial" w:eastAsia="Segoe UI" w:hAnsi="Arial" w:cs="Arial"/>
+          <w:b w:val="0"/>
+          <w:bCs w:val="0"/>
+          <w:sz w:val="22"/>
+          <w:szCs w:val="22"/>
+          <w:lang w:val="en-IN"/>
+        </w:rPr>
+        <w:t>Link</w:t>
       </w:r>
       <w:r>
         <w:rPr>
@@ -528,8 +587,31 @@
             <w:szCs w:val="22"/>
             <w:lang w:val="en-IN"/>
           </w:rPr>
-          <w:t>https://github.com/ib321/Library_Management_System.git</w:t>
+          <w:t>https</w:t>
         </w:r>
+        <w:proofErr w:type="spellEnd"/>
+        <w:r>
+          <w:rPr>
+            <w:rStyle w:val="Hyperlink"/>
+            <w:rFonts w:ascii="Arial" w:eastAsia="Segoe UI" w:hAnsi="Arial" w:cs="Arial"/>
+            <w:sz w:val="22"/>
+            <w:szCs w:val="22"/>
+            <w:lang w:val="en-IN"/>
+          </w:rPr>
+          <w:t>://github.com/ib321/</w:t>
+        </w:r>
+        <w:proofErr w:type="spellStart"/>
+        <w:r>
+          <w:rPr>
+            <w:rStyle w:val="Hyperlink"/>
+            <w:rFonts w:ascii="Arial" w:eastAsia="Segoe UI" w:hAnsi="Arial" w:cs="Arial"/>
+            <w:sz w:val="22"/>
+            <w:szCs w:val="22"/>
+            <w:lang w:val="en-IN"/>
+          </w:rPr>
+          <w:t>Library_Management_System.git</w:t>
+        </w:r>
+        <w:proofErr w:type="spellEnd"/>
       </w:hyperlink>
     </w:p>
     <w:p>
@@ -1093,27 +1175,7 @@
           <w:szCs w:val="22"/>
           <w:lang w:eastAsia="en-US"/>
         </w:rPr>
-        <w:t>I</w:t>
-      </w:r>
-      <w:r>
-        <w:rPr>
-          <w:rFonts w:ascii="Arial" w:eastAsia="SimSun" w:hAnsi="Arial" w:cs="Arial"/>
-          <w:color w:val="2A00FF"/>
-          <w:sz w:val="22"/>
-          <w:szCs w:val="22"/>
-          <w:lang w:eastAsia="en-US"/>
-        </w:rPr>
-        <w:t>b123</w:t>
-      </w:r>
-      <w:r>
-        <w:rPr>
-          <w:rFonts w:ascii="Arial" w:eastAsia="SimSun" w:hAnsi="Arial" w:cs="Arial"/>
-          <w:color w:val="2A00FF"/>
-          <w:sz w:val="22"/>
-          <w:szCs w:val="22"/>
-          <w:lang w:eastAsia="en-US"/>
-        </w:rPr>
-        <w:t>4</w:t>
+        <w:t>Ib1234</w:t>
       </w:r>
     </w:p>
     <w:p>
@@ -1200,6 +1262,7 @@
         </w:rPr>
         <w:t xml:space="preserve">Port Numbers used </w:t>
       </w:r>
+      <w:proofErr w:type="spellStart"/>
       <w:r>
         <w:rPr>
           <w:rStyle w:val="Strong"/>
@@ -1222,7 +1285,20 @@
           <w:u w:val="single"/>
           <w:lang w:val="en-IN"/>
         </w:rPr>
-        <w:t>pplication:</w:t>
+        <w:t>pplication</w:t>
+      </w:r>
+      <w:proofErr w:type="spellEnd"/>
+      <w:r>
+        <w:rPr>
+          <w:rStyle w:val="Strong"/>
+          <w:rFonts w:ascii="Arial" w:eastAsia="Segoe UI" w:hAnsi="Arial" w:cs="Arial"/>
+          <w:bCs w:val="0"/>
+          <w:sz w:val="28"/>
+          <w:szCs w:val="28"/>
+          <w:u w:val="single"/>
+          <w:lang w:val="en-IN"/>
+        </w:rPr>
+        <w:t>:</w:t>
       </w:r>
     </w:p>
     <w:p>
@@ -1653,7 +1729,7 @@
           <w:u w:val="single"/>
           <w:lang w:val="en-IN"/>
         </w:rPr>
-        <w:t xml:space="preserve"> inlocal</w:t>
+        <w:t xml:space="preserve"> in</w:t>
       </w:r>
       <w:r>
         <w:rPr>
@@ -1665,7 +1741,7 @@
           <w:u w:val="single"/>
           <w:lang w:val="en-IN"/>
         </w:rPr>
-        <w:t xml:space="preserve"> work Space </w:t>
+        <w:t xml:space="preserve"> </w:t>
       </w:r>
       <w:r>
         <w:rPr>
@@ -1677,7 +1753,7 @@
           <w:u w:val="single"/>
           <w:lang w:val="en-IN"/>
         </w:rPr>
-        <w:t>fromGitHub Using Git</w:t>
+        <w:t>local</w:t>
       </w:r>
       <w:r>
         <w:rPr>
@@ -1689,7 +1765,7 @@
           <w:u w:val="single"/>
           <w:lang w:val="en-IN"/>
         </w:rPr>
-        <w:t xml:space="preserve"> </w:t>
+        <w:t xml:space="preserve"> work Space </w:t>
       </w:r>
       <w:r>
         <w:rPr>
@@ -1701,7 +1777,7 @@
           <w:u w:val="single"/>
           <w:lang w:val="en-IN"/>
         </w:rPr>
-        <w:t xml:space="preserve"> </w:t>
+        <w:t>from</w:t>
       </w:r>
       <w:r>
         <w:rPr>
@@ -1713,7 +1789,7 @@
           <w:u w:val="single"/>
           <w:lang w:val="en-IN"/>
         </w:rPr>
-        <w:t>B</w:t>
+        <w:t xml:space="preserve"> </w:t>
       </w:r>
       <w:r>
         <w:rPr>
@@ -1725,7 +1801,81 @@
           <w:u w:val="single"/>
           <w:lang w:val="en-IN"/>
         </w:rPr>
-        <w:t>ash:</w:t>
+        <w:t xml:space="preserve">GitHub Using </w:t>
+      </w:r>
+      <w:proofErr w:type="gramStart"/>
+      <w:r>
+        <w:rPr>
+          <w:rStyle w:val="Strong"/>
+          <w:rFonts w:ascii="Arial" w:eastAsia="Segoe UI" w:hAnsi="Arial" w:cs="Arial"/>
+          <w:bCs w:val="0"/>
+          <w:sz w:val="26"/>
+          <w:szCs w:val="26"/>
+          <w:u w:val="single"/>
+          <w:lang w:val="en-IN"/>
+        </w:rPr>
+        <w:t>Git</w:t>
+      </w:r>
+      <w:r>
+        <w:rPr>
+          <w:rStyle w:val="Strong"/>
+          <w:rFonts w:ascii="Arial" w:eastAsia="Segoe UI" w:hAnsi="Arial" w:cs="Arial"/>
+          <w:bCs w:val="0"/>
+          <w:sz w:val="26"/>
+          <w:szCs w:val="26"/>
+          <w:u w:val="single"/>
+          <w:lang w:val="en-IN"/>
+        </w:rPr>
+        <w:t xml:space="preserve"> </w:t>
+      </w:r>
+      <w:r>
+        <w:rPr>
+          <w:rStyle w:val="Strong"/>
+          <w:rFonts w:ascii="Arial" w:eastAsia="Segoe UI" w:hAnsi="Arial" w:cs="Arial"/>
+          <w:bCs w:val="0"/>
+          <w:sz w:val="26"/>
+          <w:szCs w:val="26"/>
+          <w:u w:val="single"/>
+          <w:lang w:val="en-IN"/>
+        </w:rPr>
+        <w:t xml:space="preserve"> </w:t>
+      </w:r>
+      <w:r>
+        <w:rPr>
+          <w:rStyle w:val="Strong"/>
+          <w:rFonts w:ascii="Arial" w:eastAsia="Segoe UI" w:hAnsi="Arial" w:cs="Arial"/>
+          <w:bCs w:val="0"/>
+          <w:sz w:val="26"/>
+          <w:szCs w:val="26"/>
+          <w:u w:val="single"/>
+          <w:lang w:val="en-IN"/>
+        </w:rPr>
+        <w:t>B</w:t>
+      </w:r>
+      <w:r>
+        <w:rPr>
+          <w:rStyle w:val="Strong"/>
+          <w:rFonts w:ascii="Arial" w:eastAsia="Segoe UI" w:hAnsi="Arial" w:cs="Arial"/>
+          <w:bCs w:val="0"/>
+          <w:sz w:val="26"/>
+          <w:szCs w:val="26"/>
+          <w:u w:val="single"/>
+          <w:lang w:val="en-IN"/>
+        </w:rPr>
+        <w:t>ash</w:t>
+      </w:r>
+      <w:proofErr w:type="gramEnd"/>
+      <w:r>
+        <w:rPr>
+          <w:rStyle w:val="Strong"/>
+          <w:rFonts w:ascii="Arial" w:eastAsia="Segoe UI" w:hAnsi="Arial" w:cs="Arial"/>
+          <w:bCs w:val="0"/>
+          <w:sz w:val="26"/>
+          <w:szCs w:val="26"/>
+          <w:u w:val="single"/>
+          <w:lang w:val="en-IN"/>
+        </w:rPr>
+        <w:t>:</w:t>
       </w:r>
     </w:p>
     <w:p>
@@ -2071,6 +2221,18 @@
           <w:szCs w:val="22"/>
           <w:lang w:val="en-IN"/>
         </w:rPr>
+        <w:t xml:space="preserve"> </w:t>
+      </w:r>
+      <w:r>
+        <w:rPr>
+          <w:rStyle w:val="Strong"/>
+          <w:rFonts w:ascii="Arial" w:eastAsia="Segoe UI" w:hAnsi="Arial" w:cs="Arial"/>
+          <w:b w:val="0"/>
+          <w:bCs w:val="0"/>
+          <w:sz w:val="22"/>
+          <w:szCs w:val="22"/>
+          <w:lang w:val="en-IN"/>
+        </w:rPr>
         <w:t>F</w:t>
       </w:r>
       <w:r>
@@ -2381,8 +2543,22 @@
           <w:szCs w:val="22"/>
           <w:lang w:val="en-IN"/>
         </w:rPr>
-        <w:t xml:space="preserve"> thelink</w:t>
-      </w:r>
+        <w:t xml:space="preserve"> </w:t>
+      </w:r>
+      <w:proofErr w:type="spellStart"/>
+      <w:r>
+        <w:rPr>
+          <w:rStyle w:val="Strong"/>
+          <w:rFonts w:ascii="Arial" w:eastAsia="Segoe UI" w:hAnsi="Arial" w:cs="Arial"/>
+          <w:b w:val="0"/>
+          <w:bCs w:val="0"/>
+          <w:sz w:val="22"/>
+          <w:szCs w:val="22"/>
+          <w:lang w:val="en-IN"/>
+        </w:rPr>
+        <w:t>thelink</w:t>
+      </w:r>
+      <w:proofErr w:type="spellEnd"/>
     </w:p>
     <w:p>
       <w:pPr>
@@ -2803,6 +2979,7 @@
         </w:rPr>
         <w:t xml:space="preserve"> </w:t>
       </w:r>
+      <w:proofErr w:type="spellStart"/>
       <w:r>
         <w:rPr>
           <w:rStyle w:val="Strong"/>
@@ -2863,6 +3040,7 @@
         </w:rPr>
         <w:t>System</w:t>
       </w:r>
+      <w:proofErr w:type="spellEnd"/>
       <w:r>
         <w:rPr>
           <w:rStyle w:val="Strong"/>
@@ -2987,19 +3165,45 @@
           <w:szCs w:val="22"/>
           <w:lang w:val="en-IN"/>
         </w:rPr>
-        <w:t>aven clean</w:t>
-      </w:r>
-      <w:r>
-        <w:rPr>
-          <w:rStyle w:val="Strong"/>
-          <w:rFonts w:ascii="Arial" w:eastAsia="Segoe UI" w:hAnsi="Arial" w:cs="Arial"/>
-          <w:b w:val="0"/>
-          <w:bCs w:val="0"/>
-          <w:sz w:val="22"/>
-          <w:szCs w:val="22"/>
-          <w:lang w:val="en-IN"/>
-        </w:rPr>
-        <w:t>( then press F5 to r</w:t>
+        <w:t xml:space="preserve">aven </w:t>
+      </w:r>
+      <w:proofErr w:type="gramStart"/>
+      <w:r>
+        <w:rPr>
+          <w:rStyle w:val="Strong"/>
+          <w:rFonts w:ascii="Arial" w:eastAsia="Segoe UI" w:hAnsi="Arial" w:cs="Arial"/>
+          <w:b w:val="0"/>
+          <w:bCs w:val="0"/>
+          <w:sz w:val="22"/>
+          <w:szCs w:val="22"/>
+          <w:lang w:val="en-IN"/>
+        </w:rPr>
+        <w:t>clean</w:t>
+      </w:r>
+      <w:r>
+        <w:rPr>
+          <w:rStyle w:val="Strong"/>
+          <w:rFonts w:ascii="Arial" w:eastAsia="Segoe UI" w:hAnsi="Arial" w:cs="Arial"/>
+          <w:b w:val="0"/>
+          <w:bCs w:val="0"/>
+          <w:sz w:val="22"/>
+          <w:szCs w:val="22"/>
+          <w:lang w:val="en-IN"/>
+        </w:rPr>
+        <w:t>( then</w:t>
+      </w:r>
+      <w:proofErr w:type="gramEnd"/>
+      <w:r>
+        <w:rPr>
+          <w:rStyle w:val="Strong"/>
+          <w:rFonts w:ascii="Arial" w:eastAsia="Segoe UI" w:hAnsi="Arial" w:cs="Arial"/>
+          <w:b w:val="0"/>
+          <w:bCs w:val="0"/>
+          <w:sz w:val="22"/>
+          <w:szCs w:val="22"/>
+          <w:lang w:val="en-IN"/>
+        </w:rPr>
+        <w:t xml:space="preserve"> press F5 to r</w:t>
       </w:r>
       <w:r>
         <w:rPr>
@@ -3097,7 +3301,20 @@
           <w:szCs w:val="22"/>
           <w:lang w:val="en-IN"/>
         </w:rPr>
-        <w:t>goals=clean install</w:t>
+        <w:t xml:space="preserve">goals=clean </w:t>
+      </w:r>
+      <w:proofErr w:type="gramStart"/>
+      <w:r>
+        <w:rPr>
+          <w:rStyle w:val="Strong"/>
+          <w:rFonts w:ascii="Arial" w:eastAsia="Segoe UI" w:hAnsi="Arial" w:cs="Arial"/>
+          <w:b w:val="0"/>
+          <w:bCs w:val="0"/>
+          <w:sz w:val="22"/>
+          <w:szCs w:val="22"/>
+          <w:lang w:val="en-IN"/>
+        </w:rPr>
+        <w:t>install</w:t>
       </w:r>
       <w:r>
         <w:rPr>
@@ -3111,6 +3328,7 @@
         </w:rPr>
         <w:t xml:space="preserve"> ]</w:t>
       </w:r>
+      <w:proofErr w:type="gramEnd"/>
     </w:p>
     <w:p>
       <w:pPr>
@@ -3146,6 +3364,7 @@
         </w:rPr>
         <w:t xml:space="preserve">11. Go to com.lib package then open Main Class </w:t>
       </w:r>
+      <w:proofErr w:type="spellStart"/>
       <w:r>
         <w:rPr>
           <w:rFonts w:ascii="Consolas" w:eastAsia="SimSun" w:hAnsi="Consolas" w:cs="Consolas"/>
@@ -3153,7 +3372,17 @@
           <w:shd w:val="clear" w:color="auto" w:fill="E8F2FE"/>
           <w:lang w:val="en-IN" w:eastAsia="en-US" w:bidi="hi-IN"/>
         </w:rPr>
-        <w:t>LibraryApplication.</w:t>
+        <w:t>LibraryApplication</w:t>
+      </w:r>
+      <w:proofErr w:type="spellEnd"/>
+      <w:r>
+        <w:rPr>
+          <w:rFonts w:ascii="Consolas" w:eastAsia="SimSun" w:hAnsi="Consolas" w:cs="Consolas"/>
+          <w:color w:val="646464"/>
+          <w:shd w:val="clear" w:color="auto" w:fill="E8F2FE"/>
+          <w:lang w:val="en-IN" w:eastAsia="en-US" w:bidi="hi-IN"/>
+        </w:rPr>
+        <w:t>.</w:t>
       </w:r>
     </w:p>
     <w:p>
@@ -3481,6 +3710,7 @@
         </w:rPr>
         <w:t>.</w:t>
       </w:r>
+      <w:proofErr w:type="gramStart"/>
       <w:r>
         <w:rPr>
           <w:rStyle w:val="Strong"/>
@@ -3500,7 +3730,19 @@
           <w:u w:val="single"/>
           <w:lang w:val="en-IN"/>
         </w:rPr>
-        <w:t>Maven Clean Suc</w:t>
+        <w:t>Maven</w:t>
+      </w:r>
+      <w:proofErr w:type="gramEnd"/>
+      <w:r>
+        <w:rPr>
+          <w:rStyle w:val="Strong"/>
+          <w:rFonts w:ascii="Arial" w:eastAsia="Segoe UI" w:hAnsi="Arial"/>
+          <w:sz w:val="24"/>
+          <w:szCs w:val="24"/>
+          <w:u w:val="single"/>
+          <w:lang w:val="en-IN"/>
+        </w:rPr>
+        <w:t xml:space="preserve"> Clean Suc</w:t>
       </w:r>
       <w:r>
         <w:rPr>
@@ -3685,18 +3927,41 @@
           <w:szCs w:val="24"/>
           <w:lang w:val="en-IN"/>
         </w:rPr>
-        <w:t>5.2.</w:t>
-      </w:r>
-      <w:r>
-        <w:rPr>
-          <w:rStyle w:val="Strong"/>
-          <w:rFonts w:ascii="Arial" w:eastAsia="Segoe UI" w:hAnsi="Arial"/>
-          <w:sz w:val="24"/>
-          <w:szCs w:val="24"/>
-          <w:u w:val="single"/>
-          <w:lang w:val="en-IN"/>
-        </w:rPr>
-        <w:t>Refresh:</w:t>
+        <w:t>5.</w:t>
+      </w:r>
+      <w:proofErr w:type="gramStart"/>
+      <w:r>
+        <w:rPr>
+          <w:rStyle w:val="Strong"/>
+          <w:rFonts w:ascii="Arial" w:eastAsia="Segoe UI" w:hAnsi="Arial"/>
+          <w:sz w:val="24"/>
+          <w:szCs w:val="24"/>
+          <w:lang w:val="en-IN"/>
+        </w:rPr>
+        <w:t>2.</w:t>
+      </w:r>
+      <w:r>
+        <w:rPr>
+          <w:rStyle w:val="Strong"/>
+          <w:rFonts w:ascii="Arial" w:eastAsia="Segoe UI" w:hAnsi="Arial"/>
+          <w:sz w:val="24"/>
+          <w:szCs w:val="24"/>
+          <w:u w:val="single"/>
+          <w:lang w:val="en-IN"/>
+        </w:rPr>
+        <w:t>Refresh</w:t>
+      </w:r>
+      <w:proofErr w:type="gramEnd"/>
+      <w:r>
+        <w:rPr>
+          <w:rStyle w:val="Strong"/>
+          <w:rFonts w:ascii="Arial" w:eastAsia="Segoe UI" w:hAnsi="Arial"/>
+          <w:sz w:val="24"/>
+          <w:szCs w:val="24"/>
+          <w:u w:val="single"/>
+          <w:lang w:val="en-IN"/>
+        </w:rPr>
+        <w:t>:</w:t>
       </w:r>
     </w:p>
     <w:p>
@@ -3852,7 +4117,18 @@
           <w:szCs w:val="24"/>
           <w:lang w:val="en-IN"/>
         </w:rPr>
-        <w:t>5.3</w:t>
+        <w:t>5.</w:t>
+      </w:r>
+      <w:proofErr w:type="gramStart"/>
+      <w:r>
+        <w:rPr>
+          <w:rStyle w:val="Strong"/>
+          <w:rFonts w:ascii="Arial" w:eastAsia="Segoe UI" w:hAnsi="Arial"/>
+          <w:sz w:val="24"/>
+          <w:szCs w:val="24"/>
+          <w:lang w:val="en-IN"/>
+        </w:rPr>
+        <w:t>3</w:t>
       </w:r>
       <w:r>
         <w:rPr>
@@ -3873,7 +4149,19 @@
           <w:u w:val="single"/>
           <w:lang w:val="en-IN"/>
         </w:rPr>
-        <w:t>Maven Build:</w:t>
+        <w:t>Maven</w:t>
+      </w:r>
+      <w:proofErr w:type="gramEnd"/>
+      <w:r>
+        <w:rPr>
+          <w:rStyle w:val="Strong"/>
+          <w:rFonts w:ascii="Arial" w:eastAsia="Segoe UI" w:hAnsi="Arial"/>
+          <w:sz w:val="24"/>
+          <w:szCs w:val="24"/>
+          <w:u w:val="single"/>
+          <w:lang w:val="en-IN"/>
+        </w:rPr>
+        <w:t xml:space="preserve"> Build:</w:t>
       </w:r>
     </w:p>
     <w:p>
@@ -4124,40 +4412,87 @@
           <w:szCs w:val="24"/>
           <w:lang w:val="en-IN"/>
         </w:rPr>
-        <w:t>.1.</w:t>
-      </w:r>
-      <w:r>
-        <w:rPr>
-          <w:rStyle w:val="Strong"/>
-          <w:rFonts w:ascii="Arial" w:eastAsia="Segoe UI" w:hAnsi="Arial"/>
-          <w:sz w:val="24"/>
-          <w:szCs w:val="24"/>
-          <w:u w:val="single"/>
-          <w:lang w:val="en-IN"/>
-        </w:rPr>
-        <w:t xml:space="preserve">Give </w:t>
-      </w:r>
-      <w:r>
-        <w:rPr>
-          <w:rStyle w:val="Strong"/>
-          <w:rFonts w:ascii="Arial" w:eastAsia="Segoe UI" w:hAnsi="Arial"/>
-          <w:sz w:val="24"/>
-          <w:szCs w:val="24"/>
-          <w:u w:val="single"/>
-          <w:lang w:val="en-IN"/>
-        </w:rPr>
-        <w:t>Goals: “clean install”A</w:t>
-      </w:r>
-      <w:r>
-        <w:rPr>
-          <w:rStyle w:val="Strong"/>
-          <w:rFonts w:ascii="Arial" w:eastAsia="Segoe UI" w:hAnsi="Arial"/>
-          <w:sz w:val="24"/>
-          <w:szCs w:val="24"/>
-          <w:u w:val="single"/>
-          <w:lang w:val="en-IN"/>
-        </w:rPr>
-        <w:t>pply then</w:t>
+        <w:t>.</w:t>
+      </w:r>
+      <w:proofErr w:type="gramStart"/>
+      <w:r>
+        <w:rPr>
+          <w:rStyle w:val="Strong"/>
+          <w:rFonts w:ascii="Arial" w:eastAsia="Segoe UI" w:hAnsi="Arial"/>
+          <w:sz w:val="24"/>
+          <w:szCs w:val="24"/>
+          <w:lang w:val="en-IN"/>
+        </w:rPr>
+        <w:t>1.</w:t>
+      </w:r>
+      <w:r>
+        <w:rPr>
+          <w:rStyle w:val="Strong"/>
+          <w:rFonts w:ascii="Arial" w:eastAsia="Segoe UI" w:hAnsi="Arial"/>
+          <w:sz w:val="24"/>
+          <w:szCs w:val="24"/>
+          <w:u w:val="single"/>
+          <w:lang w:val="en-IN"/>
+        </w:rPr>
+        <w:t>Give</w:t>
+      </w:r>
+      <w:proofErr w:type="gramEnd"/>
+      <w:r>
+        <w:rPr>
+          <w:rStyle w:val="Strong"/>
+          <w:rFonts w:ascii="Arial" w:eastAsia="Segoe UI" w:hAnsi="Arial"/>
+          <w:sz w:val="24"/>
+          <w:szCs w:val="24"/>
+          <w:u w:val="single"/>
+          <w:lang w:val="en-IN"/>
+        </w:rPr>
+        <w:t xml:space="preserve"> </w:t>
+      </w:r>
+      <w:r>
+        <w:rPr>
+          <w:rStyle w:val="Strong"/>
+          <w:rFonts w:ascii="Arial" w:eastAsia="Segoe UI" w:hAnsi="Arial"/>
+          <w:sz w:val="24"/>
+          <w:szCs w:val="24"/>
+          <w:u w:val="single"/>
+          <w:lang w:val="en-IN"/>
+        </w:rPr>
+        <w:t xml:space="preserve">Goals: “clean </w:t>
+      </w:r>
+      <w:proofErr w:type="spellStart"/>
+      <w:r>
+        <w:rPr>
+          <w:rStyle w:val="Strong"/>
+          <w:rFonts w:ascii="Arial" w:eastAsia="Segoe UI" w:hAnsi="Arial"/>
+          <w:sz w:val="24"/>
+          <w:szCs w:val="24"/>
+          <w:u w:val="single"/>
+          <w:lang w:val="en-IN"/>
+        </w:rPr>
+        <w:t>install”A</w:t>
+      </w:r>
+      <w:r>
+        <w:rPr>
+          <w:rStyle w:val="Strong"/>
+          <w:rFonts w:ascii="Arial" w:eastAsia="Segoe UI" w:hAnsi="Arial"/>
+          <w:sz w:val="24"/>
+          <w:szCs w:val="24"/>
+          <w:u w:val="single"/>
+          <w:lang w:val="en-IN"/>
+        </w:rPr>
+        <w:t>pply</w:t>
+      </w:r>
+      <w:proofErr w:type="spellEnd"/>
+      <w:r>
+        <w:rPr>
+          <w:rStyle w:val="Strong"/>
+          <w:rFonts w:ascii="Arial" w:eastAsia="Segoe UI" w:hAnsi="Arial"/>
+          <w:sz w:val="24"/>
+          <w:szCs w:val="24"/>
+          <w:u w:val="single"/>
+          <w:lang w:val="en-IN"/>
+        </w:rPr>
+        <w:t xml:space="preserve"> then</w:t>
       </w:r>
       <w:r>
         <w:rPr>
@@ -4320,18 +4655,41 @@
           <w:szCs w:val="24"/>
           <w:lang w:val="en-IN"/>
         </w:rPr>
-        <w:t>5.3.2.</w:t>
-      </w:r>
-      <w:r>
-        <w:rPr>
-          <w:rStyle w:val="Strong"/>
-          <w:rFonts w:ascii="Arial" w:eastAsia="Segoe UI" w:hAnsi="Arial"/>
-          <w:sz w:val="24"/>
-          <w:szCs w:val="24"/>
-          <w:u w:val="single"/>
-          <w:lang w:val="en-IN"/>
-        </w:rPr>
-        <w:t>Maven Build suc</w:t>
+        <w:t>5.3.</w:t>
+      </w:r>
+      <w:proofErr w:type="gramStart"/>
+      <w:r>
+        <w:rPr>
+          <w:rStyle w:val="Strong"/>
+          <w:rFonts w:ascii="Arial" w:eastAsia="Segoe UI" w:hAnsi="Arial"/>
+          <w:sz w:val="24"/>
+          <w:szCs w:val="24"/>
+          <w:lang w:val="en-IN"/>
+        </w:rPr>
+        <w:t>2.</w:t>
+      </w:r>
+      <w:r>
+        <w:rPr>
+          <w:rStyle w:val="Strong"/>
+          <w:rFonts w:ascii="Arial" w:eastAsia="Segoe UI" w:hAnsi="Arial"/>
+          <w:sz w:val="24"/>
+          <w:szCs w:val="24"/>
+          <w:u w:val="single"/>
+          <w:lang w:val="en-IN"/>
+        </w:rPr>
+        <w:t>Maven</w:t>
+      </w:r>
+      <w:proofErr w:type="gramEnd"/>
+      <w:r>
+        <w:rPr>
+          <w:rStyle w:val="Strong"/>
+          <w:rFonts w:ascii="Arial" w:eastAsia="Segoe UI" w:hAnsi="Arial"/>
+          <w:sz w:val="24"/>
+          <w:szCs w:val="24"/>
+          <w:u w:val="single"/>
+          <w:lang w:val="en-IN"/>
+        </w:rPr>
+        <w:t xml:space="preserve"> Build suc</w:t>
       </w:r>
       <w:r>
         <w:rPr>
@@ -5093,18 +5451,41 @@
           <w:szCs w:val="24"/>
           <w:lang w:val="en-IN"/>
         </w:rPr>
-        <w:t>6.1.</w:t>
-      </w:r>
-      <w:r>
-        <w:rPr>
-          <w:rStyle w:val="Strong"/>
-          <w:rFonts w:ascii="Arial" w:eastAsia="Segoe UI" w:hAnsi="Arial" w:cs="Arial"/>
-          <w:sz w:val="24"/>
-          <w:szCs w:val="24"/>
-          <w:u w:val="single"/>
-          <w:lang w:val="en-IN"/>
-        </w:rPr>
-        <w:t>Create tables:</w:t>
+        <w:t>6.</w:t>
+      </w:r>
+      <w:proofErr w:type="gramStart"/>
+      <w:r>
+        <w:rPr>
+          <w:rStyle w:val="Strong"/>
+          <w:rFonts w:ascii="Arial" w:eastAsia="Segoe UI" w:hAnsi="Arial" w:cs="Arial"/>
+          <w:sz w:val="24"/>
+          <w:szCs w:val="24"/>
+          <w:lang w:val="en-IN"/>
+        </w:rPr>
+        <w:t>1.</w:t>
+      </w:r>
+      <w:r>
+        <w:rPr>
+          <w:rStyle w:val="Strong"/>
+          <w:rFonts w:ascii="Arial" w:eastAsia="Segoe UI" w:hAnsi="Arial" w:cs="Arial"/>
+          <w:sz w:val="24"/>
+          <w:szCs w:val="24"/>
+          <w:u w:val="single"/>
+          <w:lang w:val="en-IN"/>
+        </w:rPr>
+        <w:t>Create</w:t>
+      </w:r>
+      <w:proofErr w:type="gramEnd"/>
+      <w:r>
+        <w:rPr>
+          <w:rStyle w:val="Strong"/>
+          <w:rFonts w:ascii="Arial" w:eastAsia="Segoe UI" w:hAnsi="Arial" w:cs="Arial"/>
+          <w:sz w:val="24"/>
+          <w:szCs w:val="24"/>
+          <w:u w:val="single"/>
+          <w:lang w:val="en-IN"/>
+        </w:rPr>
+        <w:t xml:space="preserve"> tables:</w:t>
       </w:r>
     </w:p>
     <w:p>
@@ -5552,7 +5933,33 @@
           <w:szCs w:val="22"/>
           <w:lang w:val="en-IN"/>
         </w:rPr>
-        <w:t>Install the Angular CLI: npm install -g @angular/cli</w:t>
+        <w:t xml:space="preserve">Install the Angular CLI: </w:t>
+      </w:r>
+      <w:proofErr w:type="spellStart"/>
+      <w:r>
+        <w:rPr>
+          <w:rStyle w:val="Strong"/>
+          <w:rFonts w:ascii="Arial" w:eastAsia="Segoe UI" w:hAnsi="Arial" w:cs="Arial"/>
+          <w:b w:val="0"/>
+          <w:bCs w:val="0"/>
+          <w:sz w:val="22"/>
+          <w:szCs w:val="22"/>
+          <w:lang w:val="en-IN"/>
+        </w:rPr>
+        <w:t>npm</w:t>
+      </w:r>
+      <w:proofErr w:type="spellEnd"/>
+      <w:r>
+        <w:rPr>
+          <w:rStyle w:val="Strong"/>
+          <w:rFonts w:ascii="Arial" w:eastAsia="Segoe UI" w:hAnsi="Arial" w:cs="Arial"/>
+          <w:b w:val="0"/>
+          <w:bCs w:val="0"/>
+          <w:sz w:val="22"/>
+          <w:szCs w:val="22"/>
+          <w:lang w:val="en-IN"/>
+        </w:rPr>
+        <w:t xml:space="preserve"> install -g @angular/cli</w:t>
       </w:r>
     </w:p>
     <w:p>
@@ -5597,7 +6004,33 @@
           <w:szCs w:val="22"/>
           <w:lang w:val="en-IN"/>
         </w:rPr>
-        <w:t xml:space="preserve">Command to check Angular version installed in your system:ng </w:t>
+        <w:t xml:space="preserve">Command to check Angular version installed in your </w:t>
+      </w:r>
+      <w:proofErr w:type="spellStart"/>
+      <w:r>
+        <w:rPr>
+          <w:rStyle w:val="Strong"/>
+          <w:rFonts w:ascii="Arial" w:eastAsia="Segoe UI" w:hAnsi="Arial" w:cs="Arial"/>
+          <w:b w:val="0"/>
+          <w:bCs w:val="0"/>
+          <w:sz w:val="22"/>
+          <w:szCs w:val="22"/>
+          <w:lang w:val="en-IN"/>
+        </w:rPr>
+        <w:t>system:ng</w:t>
+      </w:r>
+      <w:proofErr w:type="spellEnd"/>
+      <w:r>
+        <w:rPr>
+          <w:rStyle w:val="Strong"/>
+          <w:rFonts w:ascii="Arial" w:eastAsia="Segoe UI" w:hAnsi="Arial" w:cs="Arial"/>
+          <w:b w:val="0"/>
+          <w:bCs w:val="0"/>
+          <w:sz w:val="22"/>
+          <w:szCs w:val="22"/>
+          <w:lang w:val="en-IN"/>
+        </w:rPr>
+        <w:t xml:space="preserve"> </w:t>
       </w:r>
       <w:r>
         <w:rPr>
@@ -5678,7 +6111,31 @@
           <w:szCs w:val="22"/>
           <w:lang w:val="en-IN"/>
         </w:rPr>
-        <w:t>applicationusing:</w:t>
+        <w:t>application</w:t>
+      </w:r>
+      <w:r>
+        <w:rPr>
+          <w:rStyle w:val="Strong"/>
+          <w:rFonts w:ascii="Arial" w:eastAsia="Segoe UI" w:hAnsi="Arial" w:cs="Arial"/>
+          <w:b w:val="0"/>
+          <w:bCs w:val="0"/>
+          <w:sz w:val="22"/>
+          <w:szCs w:val="22"/>
+          <w:lang w:val="en-IN"/>
+        </w:rPr>
+        <w:t xml:space="preserve"> </w:t>
+      </w:r>
+      <w:r>
+        <w:rPr>
+          <w:rStyle w:val="Strong"/>
+          <w:rFonts w:ascii="Arial" w:eastAsia="Segoe UI" w:hAnsi="Arial" w:cs="Arial"/>
+          <w:b w:val="0"/>
+          <w:bCs w:val="0"/>
+          <w:sz w:val="22"/>
+          <w:szCs w:val="22"/>
+          <w:lang w:val="en-IN"/>
+        </w:rPr>
+        <w:t>using:</w:t>
       </w:r>
       <w:r>
         <w:rPr>
@@ -5692,6 +6149,7 @@
         </w:rPr>
         <w:t xml:space="preserve"> cd </w:t>
       </w:r>
+      <w:proofErr w:type="spellStart"/>
       <w:r>
         <w:rPr>
           <w:rStyle w:val="Strong"/>
@@ -5704,6 +6162,7 @@
         </w:rPr>
         <w:t>libraryApplication</w:t>
       </w:r>
+      <w:proofErr w:type="spellEnd"/>
     </w:p>
     <w:p>
       <w:pPr>
@@ -6223,6 +6682,7 @@
         </w:rPr>
         <w:t xml:space="preserve">Open </w:t>
       </w:r>
+      <w:proofErr w:type="gramStart"/>
       <w:r>
         <w:rPr>
           <w:rStyle w:val="Strong"/>
@@ -6247,6 +6707,7 @@
         </w:rPr>
         <w:t xml:space="preserve"> :</w:t>
       </w:r>
+      <w:proofErr w:type="gramEnd"/>
       <w:hyperlink r:id="rId23" w:history="1">
         <w:r>
           <w:rPr>
@@ -6299,7 +6760,31 @@
           <w:szCs w:val="22"/>
           <w:lang w:val="en-IN"/>
         </w:rPr>
-        <w:t>To login into the application use Default Login Userid and Default Login Password</w:t>
+        <w:t>To login into the application use Default Login User</w:t>
+      </w:r>
+      <w:r>
+        <w:rPr>
+          <w:rStyle w:val="Strong"/>
+          <w:rFonts w:ascii="Arial" w:eastAsia="Segoe UI" w:hAnsi="Arial" w:cs="Arial"/>
+          <w:b w:val="0"/>
+          <w:bCs w:val="0"/>
+          <w:sz w:val="22"/>
+          <w:szCs w:val="22"/>
+          <w:lang w:val="en-IN"/>
+        </w:rPr>
+        <w:t xml:space="preserve"> </w:t>
+      </w:r>
+      <w:r>
+        <w:rPr>
+          <w:rStyle w:val="Strong"/>
+          <w:rFonts w:ascii="Arial" w:eastAsia="Segoe UI" w:hAnsi="Arial" w:cs="Arial"/>
+          <w:b w:val="0"/>
+          <w:bCs w:val="0"/>
+          <w:sz w:val="22"/>
+          <w:szCs w:val="22"/>
+          <w:lang w:val="en-IN"/>
+        </w:rPr>
+        <w:t>id and Default Login Password</w:t>
       </w:r>
       <w:r>
         <w:rPr>
@@ -6385,7 +6870,31 @@
           <w:szCs w:val="22"/>
           <w:lang w:val="en-IN"/>
         </w:rPr>
-        <w:t>Search by Bookname</w:t>
+        <w:t>Search by Book</w:t>
+      </w:r>
+      <w:r>
+        <w:rPr>
+          <w:rStyle w:val="Strong"/>
+          <w:rFonts w:ascii="Arial" w:eastAsia="Segoe UI" w:hAnsi="Arial" w:cs="Arial"/>
+          <w:b w:val="0"/>
+          <w:bCs w:val="0"/>
+          <w:sz w:val="22"/>
+          <w:szCs w:val="22"/>
+          <w:lang w:val="en-IN"/>
+        </w:rPr>
+        <w:t xml:space="preserve"> N</w:t>
+      </w:r>
+      <w:r>
+        <w:rPr>
+          <w:rStyle w:val="Strong"/>
+          <w:rFonts w:ascii="Arial" w:eastAsia="Segoe UI" w:hAnsi="Arial" w:cs="Arial"/>
+          <w:b w:val="0"/>
+          <w:bCs w:val="0"/>
+          <w:sz w:val="22"/>
+          <w:szCs w:val="22"/>
+          <w:lang w:val="en-IN"/>
+        </w:rPr>
+        <w:t>ame</w:t>
       </w:r>
     </w:p>
     <w:p>
@@ -6415,7 +6924,31 @@
           <w:szCs w:val="22"/>
           <w:lang w:val="en-IN"/>
         </w:rPr>
-        <w:t>Search by Authorname</w:t>
+        <w:t>Search by Author</w:t>
+      </w:r>
+      <w:r>
+        <w:rPr>
+          <w:rStyle w:val="Strong"/>
+          <w:rFonts w:ascii="Arial" w:eastAsia="Segoe UI" w:hAnsi="Arial" w:cs="Arial"/>
+          <w:b w:val="0"/>
+          <w:bCs w:val="0"/>
+          <w:sz w:val="22"/>
+          <w:szCs w:val="22"/>
+          <w:lang w:val="en-IN"/>
+        </w:rPr>
+        <w:t xml:space="preserve"> N</w:t>
+      </w:r>
+      <w:r>
+        <w:rPr>
+          <w:rStyle w:val="Strong"/>
+          <w:rFonts w:ascii="Arial" w:eastAsia="Segoe UI" w:hAnsi="Arial" w:cs="Arial"/>
+          <w:b w:val="0"/>
+          <w:bCs w:val="0"/>
+          <w:sz w:val="22"/>
+          <w:szCs w:val="22"/>
+          <w:lang w:val="en-IN"/>
+        </w:rPr>
+        <w:t>ame</w:t>
       </w:r>
     </w:p>
     <w:p>
@@ -7998,7 +8531,6 @@
     <w:lsdException w:name="Table Web 1" w:semiHidden="1" w:unhideWhenUsed="1"/>
     <w:lsdException w:name="Table Web 2" w:semiHidden="1" w:unhideWhenUsed="1"/>
     <w:lsdException w:name="Table Web 3" w:semiHidden="1" w:unhideWhenUsed="1"/>
-    <w:lsdException w:name="Table Grid" w:semiHidden="1" w:unhideWhenUsed="1"/>
     <w:lsdException w:name="Table Theme" w:semiHidden="1" w:unhideWhenUsed="1"/>
     <w:lsdException w:name="Placeholder Text" w:semiHidden="1" w:uiPriority="99" w:unhideWhenUsed="1"/>
     <w:lsdException w:name="No Spacing" w:semiHidden="1" w:uiPriority="99" w:unhideWhenUsed="1"/>
@@ -8365,6 +8897,17 @@
       <w:shd w:val="clear" w:color="auto" w:fill="E1DFDD"/>
     </w:rPr>
   </w:style>
+  <w:style w:type="character" w:styleId="FollowedHyperlink">
+    <w:name w:val="FollowedHyperlink"/>
+    <w:basedOn w:val="DefaultParagraphFont"/>
+    <w:semiHidden/>
+    <w:unhideWhenUsed/>
+    <w:rsid w:val="005B77CD"/>
+    <w:rPr>
+      <w:color w:val="954F72" w:themeColor="followedHyperlink"/>
+      <w:u w:val="single"/>
+    </w:rPr>
+  </w:style>
 </w:styles>
 </file>
 

</xml_diff>